<commit_message>
Added a lil more information to #4
</commit_message>
<xml_diff>
--- a/Homework 2 ME 592.docx
+++ b/Homework 2 ME 592.docx
@@ -2,6 +2,15 @@
 <file path=word/document.xml><?xml version="1.0" encoding="utf-8"?>
 <w:document xmlns:wpc="http://schemas.microsoft.com/office/word/2010/wordprocessingCanvas" xmlns:cx="http://schemas.microsoft.com/office/drawing/2014/chartex" xmlns:cx1="http://schemas.microsoft.com/office/drawing/2015/9/8/chartex" xmlns:cx2="http://schemas.microsoft.com/office/drawing/2015/10/21/chartex" xmlns:cx3="http://schemas.microsoft.com/office/drawing/2016/5/9/chartex" xmlns:cx4="http://schemas.microsoft.com/office/drawing/2016/5/10/chartex" xmlns:cx5="http://schemas.microsoft.com/office/drawing/2016/5/11/chartex" xmlns:cx6="http://schemas.microsoft.com/office/drawing/2016/5/12/chartex" xmlns:cx7="http://schemas.microsoft.com/office/drawing/2016/5/13/chartex" xmlns:cx8="http://schemas.microsoft.com/office/drawing/2016/5/14/chartex" xmlns:mc="http://schemas.openxmlformats.org/markup-compatibility/2006" xmlns:aink="http://schemas.microsoft.com/office/drawing/2016/ink" xmlns:am3d="http://schemas.microsoft.com/office/drawing/2017/model3d" xmlns:o="urn:schemas-microsoft-com:office:office" xmlns:r="http://schemas.openxmlformats.org/officeDocument/2006/relationships" xmlns:m="http://schemas.openxmlformats.org/officeDocument/2006/math" xmlns:v="urn:schemas-microsoft-com:vml" xmlns:wp14="http://schemas.microsoft.com/office/word/2010/wordprocessingDrawing" xmlns:wp="http://schemas.openxmlformats.org/drawingml/2006/wordprocessingDrawing" xmlns:w10="urn:schemas-microsoft-com:office:word" xmlns:w="http://schemas.openxmlformats.org/wordprocessingml/2006/main" xmlns:w14="http://schemas.microsoft.com/office/word/2010/wordml" xmlns:w15="http://schemas.microsoft.com/office/word/2012/wordml" xmlns:w16cex="http://schemas.microsoft.com/office/word/2018/wordml/cex" xmlns:w16cid="http://schemas.microsoft.com/office/word/2016/wordml/cid" xmlns:w16="http://schemas.microsoft.com/office/word/2018/wordml" xmlns:w16sdtdh="http://schemas.microsoft.com/office/word/2020/wordml/sdtdatahash" xmlns:w16se="http://schemas.microsoft.com/office/word/2015/wordml/symex" xmlns:wpg="http://schemas.microsoft.com/office/word/2010/wordprocessingGroup" xmlns:wpi="http://schemas.microsoft.com/office/word/2010/wordprocessingInk" xmlns:wne="http://schemas.microsoft.com/office/word/2006/wordml" xmlns:wps="http://schemas.microsoft.com/office/word/2010/wordprocessingShape" mc:Ignorable="w14 w15 w16se w16cid w16 w16cex w16sdtdh wp14">
   <w:body>
+    <w:p>
+      <w:pPr>
+        <w:ind w:left="720" w:hanging="360"/>
+        <w:jc w:val="center"/>
+      </w:pPr>
+      <w:r>
+        <w:t>Robotics 1 – HW2 Write Up</w:t>
+      </w:r>
+    </w:p>
     <w:p>
       <w:pPr>
         <w:ind w:left="720" w:hanging="360"/>
@@ -27,6 +36,14 @@
       <w:pPr>
         <w:ind w:left="720" w:hanging="360"/>
       </w:pPr>
+      <w:r>
+        <w:t>Team members: Michael Holm, Roselynn Conrady, Nima Alimoradi, Shervin Alaei</w:t>
+      </w:r>
+    </w:p>
+    <w:p>
+      <w:pPr>
+        <w:ind w:left="720" w:hanging="360"/>
+      </w:pPr>
     </w:p>
     <w:p>
       <w:pPr>
@@ -69,8 +86,11 @@
         <w:jc w:val="center"/>
       </w:pPr>
       <w:r>
+        <w:rPr>
+          <w:noProof/>
+        </w:rPr>
         <w:drawing>
-          <wp:inline distT="0" distB="0" distL="0" distR="0" wp14:anchorId="2DE7BEE3" wp14:editId="2E92C942">
+          <wp:inline distT="0" distB="0" distL="0" distR="0" wp14:anchorId="2FCAC5D7" wp14:editId="11149EC1">
             <wp:extent cx="4060555" cy="3038475"/>
             <wp:effectExtent l="0" t="0" r="0" b="0"/>
             <wp:docPr id="4" name="Picture 4" descr="A picture containing text, indoor, envelope&#10;&#10;Description automatically generated"/>
@@ -111,10 +131,7 @@
         <w:jc w:val="center"/>
       </w:pPr>
       <w:r>
-        <w:t xml:space="preserve">Figure 1: </w:t>
-      </w:r>
-      <w:r>
-        <w:t>An output image of the remote overlaid with our generated grasp rectangles</w:t>
+        <w:t>Figure 1: An output image of the remote overlaid with our generated grasp rectangles</w:t>
       </w:r>
     </w:p>
     <w:p>
@@ -144,10 +161,7 @@
         </w:r>
       </w:hyperlink>
       <w:r>
-        <w:t xml:space="preserve"> from the assignment</w:t>
-      </w:r>
-      <w:r>
-        <w:t xml:space="preserve"> into our </w:t>
+        <w:t xml:space="preserve"> from the assignment into our </w:t>
       </w:r>
       <w:proofErr w:type="spellStart"/>
       <w:r>
@@ -155,10 +169,7 @@
       </w:r>
       <w:proofErr w:type="spellEnd"/>
       <w:r>
-        <w:t xml:space="preserve"> notebook</w:t>
-      </w:r>
-      <w:r>
-        <w:t>. The team was not sure what an RGB-D image was, so we looked it up. We found the following image:</w:t>
+        <w:t xml:space="preserve"> notebook. The team was not sure what an RGB-D image was, so we looked it up. We found the following image:</w:t>
       </w:r>
     </w:p>
     <w:p>
@@ -171,7 +182,7 @@
         </w:rPr>
         <w:lastRenderedPageBreak/>
         <w:drawing>
-          <wp:inline distT="114300" distB="114300" distL="114300" distR="114300" wp14:anchorId="503FA4B2" wp14:editId="349E1196">
+          <wp:inline distT="114300" distB="114300" distL="114300" distR="114300" wp14:anchorId="5F1B0DD4" wp14:editId="2BEE754E">
             <wp:extent cx="5553075" cy="2066925"/>
             <wp:effectExtent l="0" t="0" r="0" b="0"/>
             <wp:docPr id="1" name="image2.png" descr="A picture containing text, indoor&#10;&#10;Description automatically generated"/>
@@ -212,66 +223,48 @@
         <w:ind w:left="720"/>
       </w:pPr>
       <w:r>
-        <w:t xml:space="preserve">Figure </w:t>
-      </w:r>
-      <w:r>
-        <w:t>2</w:t>
-      </w:r>
-      <w:r>
-        <w:t>: an example of an RGB-D image</w:t>
-      </w:r>
-    </w:p>
-    <w:p>
-      <w:pPr>
-        <w:ind w:left="720"/>
-      </w:pPr>
-    </w:p>
-    <w:p>
-      <w:pPr>
-        <w:ind w:left="720"/>
-      </w:pPr>
-      <w:r>
-        <w:t>Using the</w:t>
-      </w:r>
-      <w:r>
-        <w:t xml:space="preserve"> </w:t>
+        <w:t>Figure 2: an example of an RGB-D image</w:t>
+      </w:r>
+    </w:p>
+    <w:p>
+      <w:pPr>
+        <w:ind w:left="720"/>
+      </w:pPr>
+    </w:p>
+    <w:p>
+      <w:pPr>
+        <w:ind w:left="720"/>
+      </w:pPr>
+      <w:r>
+        <w:t xml:space="preserve">Using the </w:t>
       </w:r>
       <w:hyperlink r:id="rId9" w:history="1">
         <w:r>
           <w:rPr>
             <w:rStyle w:val="Hyperlink"/>
           </w:rPr>
-          <w:t>linked</w:t>
-        </w:r>
-        <w:r>
-          <w:rPr>
-            <w:rStyle w:val="Hyperlink"/>
-          </w:rPr>
-          <w:t xml:space="preserve"> GitHub repo</w:t>
+          <w:t>linked GitHub repo</w:t>
         </w:r>
       </w:hyperlink>
       <w:r>
-        <w:t xml:space="preserve"> given, we created code that created two similar pictures, one picture representing the RGB channels of the image, the other picture representing the depth (D) channel. Some odd holes can be seen in the D pictures generated, and we believe this is caused by improper data capture in the point cloud files</w:t>
-      </w:r>
-      <w:r>
-        <w:t xml:space="preserve"> (Fig. 3)</w:t>
-      </w:r>
-      <w:r>
-        <w:t>. Further support can be found for this in problem 5, discussed later.</w:t>
-      </w:r>
-    </w:p>
-    <w:p>
-      <w:pPr>
-        <w:ind w:left="720"/>
-      </w:pPr>
-    </w:p>
-    <w:p>
-      <w:pPr>
-        <w:ind w:left="720"/>
-      </w:pPr>
-      <w:r>
+        <w:t xml:space="preserve"> given, we created code that created two similar pictures, one picture representing the RGB channels of the image, the other picture representing the depth (D) channel. Some odd holes can be seen in the D pictures generated, and we believe this is caused by improper data capture in the point cloud files (Fig. 3). Further support can be found for this in problem 5, discussed later.</w:t>
+      </w:r>
+    </w:p>
+    <w:p>
+      <w:pPr>
+        <w:ind w:left="720"/>
+      </w:pPr>
+    </w:p>
+    <w:p>
+      <w:pPr>
+        <w:ind w:left="720"/>
+      </w:pPr>
+      <w:r>
+        <w:rPr>
+          <w:noProof/>
+        </w:rPr>
         <w:drawing>
-          <wp:inline distT="0" distB="0" distL="0" distR="0" wp14:anchorId="7B2460DB" wp14:editId="5321F164">
+          <wp:inline distT="0" distB="0" distL="0" distR="0" wp14:anchorId="7616EB67" wp14:editId="6851C5DA">
             <wp:extent cx="5943600" cy="2251710"/>
             <wp:effectExtent l="0" t="0" r="0" b="0"/>
             <wp:docPr id="6" name="Picture 6" descr="A picture containing text, indoor, television, monitor&#10;&#10;Description automatically generated"/>
@@ -313,25 +306,7 @@
         <w:jc w:val="center"/>
       </w:pPr>
       <w:r>
-        <w:t>Figure 3: (Left</w:t>
-      </w:r>
-      <w:r>
-        <w:t xml:space="preserve">) </w:t>
-      </w:r>
-      <w:r>
-        <w:t>the original image</w:t>
-      </w:r>
-      <w:r>
-        <w:t>.</w:t>
-      </w:r>
-      <w:r>
-        <w:t xml:space="preserve"> (Right) </w:t>
-      </w:r>
-      <w:r>
-        <w:t xml:space="preserve">the </w:t>
-      </w:r>
-      <w:r>
-        <w:t>point cloud generated image</w:t>
+        <w:t>Figure 3: (Left) the original image. (Right) the point cloud generated image</w:t>
       </w:r>
     </w:p>
     <w:p>
@@ -348,10 +323,7 @@
         </w:numPr>
       </w:pPr>
       <w:r>
-        <w:t xml:space="preserve">We started by </w:t>
-      </w:r>
-      <w:r>
-        <w:t xml:space="preserve">converting the RGB-D images to the YUV color format. Then, we </w:t>
+        <w:t xml:space="preserve">We started by converting the RGB-D images to the YUV color format. Then, we </w:t>
       </w:r>
       <w:proofErr w:type="gramStart"/>
       <w:r>
@@ -359,22 +331,19 @@
       </w:r>
       <w:proofErr w:type="gramEnd"/>
       <w:r>
-        <w:t xml:space="preserve"> the YUV and depth images of each picture taken</w:t>
-      </w:r>
-      <w:r>
-        <w:t xml:space="preserve"> (Fig. 4)</w:t>
-      </w:r>
-      <w:r>
-        <w:t>.</w:t>
-      </w:r>
-    </w:p>
-    <w:p>
-      <w:pPr>
-        <w:ind w:left="720"/>
-      </w:pPr>
-      <w:r>
+        <w:t xml:space="preserve"> the YUV and depth images of each picture taken (Fig. 4).</w:t>
+      </w:r>
+    </w:p>
+    <w:p>
+      <w:pPr>
+        <w:ind w:left="720"/>
+      </w:pPr>
+      <w:r>
+        <w:rPr>
+          <w:noProof/>
+        </w:rPr>
         <w:drawing>
-          <wp:inline distT="0" distB="0" distL="0" distR="0" wp14:anchorId="4E9E848F" wp14:editId="20992ABD">
+          <wp:inline distT="0" distB="0" distL="0" distR="0" wp14:anchorId="24202AB7" wp14:editId="01138540">
             <wp:extent cx="5943600" cy="1484630"/>
             <wp:effectExtent l="0" t="0" r="0" b="1270"/>
             <wp:docPr id="7" name="Picture 7" descr="A picture containing text&#10;&#10;Description automatically generated"/>
@@ -417,48 +386,80 @@
       </w:pPr>
       <w:r>
         <w:lastRenderedPageBreak/>
-        <w:t>Figure 4: (Left) the original image. (</w:t>
-      </w:r>
-      <w:r>
-        <w:t>Middle</w:t>
-      </w:r>
-      <w:r>
-        <w:t xml:space="preserve">) </w:t>
-      </w:r>
-      <w:r>
-        <w:t>image in YUV color format. (Right) depth image</w:t>
-      </w:r>
-    </w:p>
-    <w:p>
-      <w:pPr>
-        <w:ind w:left="720"/>
-      </w:pPr>
-      <w:r>
-        <w:t xml:space="preserve">After this, we cropped these images to the sizes of the </w:t>
-      </w:r>
-      <w:r>
-        <w:t xml:space="preserve">grasp </w:t>
-      </w:r>
-      <w:r>
-        <w:t>rectangles given in the data</w:t>
-      </w:r>
-      <w:r>
-        <w:t xml:space="preserve"> to get sub-patches of the image</w:t>
-      </w:r>
-      <w:r>
-        <w:t xml:space="preserve">, again following the same convention stated in Problem 1. After cropping the YUV images, </w:t>
-      </w:r>
-      <w:r>
-        <w:t>we</w:t>
-      </w:r>
-      <w:r>
-        <w:t xml:space="preserve"> displa</w:t>
-      </w:r>
-      <w:r>
-        <w:t>yed</w:t>
-      </w:r>
-      <w:r>
-        <w:t xml:space="preserve"> them. However, for the depth images, we had to normalize them to properly display the depth information after cropping them. </w:t>
+        <w:t>Figure 4: (Left) the original image. (Middle) image in YUV color format. (Right) depth image</w:t>
+      </w:r>
+    </w:p>
+    <w:p>
+      <w:pPr>
+        <w:ind w:left="720"/>
+        <w:jc w:val="center"/>
+      </w:pPr>
+    </w:p>
+    <w:p>
+      <w:pPr>
+        <w:ind w:left="720"/>
+      </w:pPr>
+      <w:r>
+        <w:t xml:space="preserve">After this, we cropped these images to the sizes of the grasp rectangles given in the data to get sub-patches of the image, again following the same convention stated in Problem 1. After cropping the YUV images, we displayed them. However, for the depth images, we had to normalize them to properly display the depth information after cropping them. </w:t>
+      </w:r>
+    </w:p>
+    <w:p>
+      <w:pPr>
+        <w:ind w:left="720"/>
+      </w:pPr>
+    </w:p>
+    <w:p>
+      <w:pPr>
+        <w:ind w:left="720"/>
+      </w:pPr>
+      <w:r>
+        <w:rPr>
+          <w:noProof/>
+        </w:rPr>
+        <w:drawing>
+          <wp:inline distT="0" distB="0" distL="0" distR="0" wp14:anchorId="64EBA8C3" wp14:editId="3FB629BE">
+            <wp:extent cx="5943600" cy="1109980"/>
+            <wp:effectExtent l="0" t="0" r="0" b="0"/>
+            <wp:docPr id="9" name="Picture 9" descr="A picture containing text&#10;&#10;Description automatically generated"/>
+            <wp:cNvGraphicFramePr>
+              <a:graphicFrameLocks xmlns:a="http://schemas.openxmlformats.org/drawingml/2006/main" noChangeAspect="1"/>
+            </wp:cNvGraphicFramePr>
+            <a:graphic xmlns:a="http://schemas.openxmlformats.org/drawingml/2006/main">
+              <a:graphicData uri="http://schemas.openxmlformats.org/drawingml/2006/picture">
+                <pic:pic xmlns:pic="http://schemas.openxmlformats.org/drawingml/2006/picture">
+                  <pic:nvPicPr>
+                    <pic:cNvPr id="9" name="Picture 9" descr="A picture containing text&#10;&#10;Description automatically generated"/>
+                    <pic:cNvPicPr/>
+                  </pic:nvPicPr>
+                  <pic:blipFill>
+                    <a:blip r:embed="rId12"/>
+                    <a:stretch>
+                      <a:fillRect/>
+                    </a:stretch>
+                  </pic:blipFill>
+                  <pic:spPr>
+                    <a:xfrm>
+                      <a:off x="0" y="0"/>
+                      <a:ext cx="5943600" cy="1109980"/>
+                    </a:xfrm>
+                    <a:prstGeom prst="rect">
+                      <a:avLst/>
+                    </a:prstGeom>
+                  </pic:spPr>
+                </pic:pic>
+              </a:graphicData>
+            </a:graphic>
+          </wp:inline>
+        </w:drawing>
+      </w:r>
+    </w:p>
+    <w:p>
+      <w:pPr>
+        <w:ind w:left="720"/>
+        <w:jc w:val="center"/>
+      </w:pPr>
+      <w:r>
+        <w:t>Figure 5: From left to right, we have the original image. Then the YUV converted image of an image patch that matches the size of a grasping rectangle. Next, we have the depth image. Lastly, we have the normalized depth information.</w:t>
       </w:r>
     </w:p>
     <w:p>
@@ -482,8 +483,83 @@
       </w:r>
       <w:proofErr w:type="spellEnd"/>
       <w:r>
-        <w:t>) Python package.</w:t>
-      </w:r>
+        <w:t xml:space="preserve">) Python package. We first defined the shape of the </w:t>
+      </w:r>
+      <w:proofErr w:type="gramStart"/>
+      <w:r>
+        <w:t xml:space="preserve">plot </w:t>
+      </w:r>
+      <w:r>
+        <w:t>,</w:t>
+      </w:r>
+      <w:r>
+        <w:t>and</w:t>
+      </w:r>
+      <w:proofErr w:type="gramEnd"/>
+      <w:r>
+        <w:t xml:space="preserve"> plotted the depth image. Then we used singular value decomposition (SVD) on the data to reduce the dimensionality. Next, we applied PCA Whitening on the figures over the dataset. Lastly, we plotted the data (Fig. 6).</w:t>
+      </w:r>
+    </w:p>
+    <w:p>
+      <w:pPr>
+        <w:ind w:left="720"/>
+        <w:jc w:val="center"/>
+      </w:pPr>
+      <w:r>
+        <w:rPr>
+          <w:noProof/>
+        </w:rPr>
+        <w:drawing>
+          <wp:inline distT="0" distB="0" distL="0" distR="0" wp14:anchorId="4A6C285A" wp14:editId="3254E5BB">
+            <wp:extent cx="4935682" cy="3619500"/>
+            <wp:effectExtent l="0" t="0" r="0" b="0"/>
+            <wp:docPr id="10" name="Picture 10" descr="Calendar&#10;&#10;Description automatically generated"/>
+            <wp:cNvGraphicFramePr>
+              <a:graphicFrameLocks xmlns:a="http://schemas.openxmlformats.org/drawingml/2006/main" noChangeAspect="1"/>
+            </wp:cNvGraphicFramePr>
+            <a:graphic xmlns:a="http://schemas.openxmlformats.org/drawingml/2006/main">
+              <a:graphicData uri="http://schemas.openxmlformats.org/drawingml/2006/picture">
+                <pic:pic xmlns:pic="http://schemas.openxmlformats.org/drawingml/2006/picture">
+                  <pic:nvPicPr>
+                    <pic:cNvPr id="10" name="Picture 10" descr="Calendar&#10;&#10;Description automatically generated"/>
+                    <pic:cNvPicPr/>
+                  </pic:nvPicPr>
+                  <pic:blipFill>
+                    <a:blip r:embed="rId13"/>
+                    <a:stretch>
+                      <a:fillRect/>
+                    </a:stretch>
+                  </pic:blipFill>
+                  <pic:spPr>
+                    <a:xfrm>
+                      <a:off x="0" y="0"/>
+                      <a:ext cx="4936241" cy="3619910"/>
+                    </a:xfrm>
+                    <a:prstGeom prst="rect">
+                      <a:avLst/>
+                    </a:prstGeom>
+                  </pic:spPr>
+                </pic:pic>
+              </a:graphicData>
+            </a:graphic>
+          </wp:inline>
+        </w:drawing>
+      </w:r>
+    </w:p>
+    <w:p>
+      <w:pPr>
+        <w:ind w:left="720"/>
+        <w:jc w:val="center"/>
+      </w:pPr>
+      <w:r>
+        <w:t>Figure 6: PCA whitening applied to depth features</w:t>
+      </w:r>
+    </w:p>
+    <w:p>
+      <w:pPr>
+        <w:ind w:left="720"/>
+        <w:jc w:val="center"/>
+      </w:pPr>
     </w:p>
     <w:p>
       <w:pPr>
@@ -493,7 +569,7 @@
         </w:numPr>
       </w:pPr>
       <w:r>
-        <w:t xml:space="preserve">For this problem, we used open3d, an open-source python library, to convert the text files to .ply files. After doing this, we saved the .ply files locally to our computers, and again displayed them using open3d. Dr. Sarkar said it was okay to not use ROS for this problem, as we did not have time to set up a virtual Ubuntu machine, which is required for ROS. A few generated point clouds can be seen below. In the second point cloud shown, </w:t>
+        <w:t xml:space="preserve">For this problem, we used open3d, an open-source python library, to convert the text files to .ply files. After doing this, we saved the .ply files locally to our computers, and again displayed them using open3d. Dr. Sarkar said it was okay to not use ROS for this problem, as we did not have time to set up a virtual Ubuntu machine, which is required for ROS. A few generated point clouds can be seen below (Fig. 7 and 8). In the second point cloud shown, </w:t>
       </w:r>
       <w:proofErr w:type="gramStart"/>
       <w:r>
@@ -501,21 +577,22 @@
       </w:r>
       <w:proofErr w:type="gramEnd"/>
       <w:r>
-        <w:t xml:space="preserve"> data captured is not of great quality, having many holes around the stapler scanned. These holes are the reason for the odd holes in the problem 2 Depth images generated.</w:t>
-      </w:r>
-    </w:p>
-    <w:p>
-      <w:pPr>
-        <w:ind w:left="720"/>
+        <w:t xml:space="preserve"> data captured is not of great quality, having many holes around the stapler scanned (Fig. 8). These holes are the reason for the odd holes in the problem 2 Depth images generated.</w:t>
+      </w:r>
+    </w:p>
+    <w:p>
+      <w:pPr>
+        <w:ind w:left="720"/>
+        <w:jc w:val="center"/>
       </w:pPr>
       <w:r>
         <w:rPr>
           <w:noProof/>
         </w:rPr>
         <w:drawing>
-          <wp:inline distT="114300" distB="114300" distL="114300" distR="114300" wp14:anchorId="2F1587ED" wp14:editId="680C602B">
-            <wp:extent cx="3393060" cy="2109788"/>
-            <wp:effectExtent l="0" t="0" r="0" b="0"/>
+          <wp:inline distT="0" distB="0" distL="0" distR="0" wp14:anchorId="7DFDF306" wp14:editId="126120F2">
+            <wp:extent cx="3392805" cy="2109470"/>
+            <wp:effectExtent l="0" t="0" r="0" b="5080"/>
             <wp:docPr id="2" name="image1.png" descr="A picture containing stationary, businesscard&#10;&#10;Description automatically generated"/>
             <wp:cNvGraphicFramePr/>
             <a:graphic xmlns:a="http://schemas.openxmlformats.org/drawingml/2006/main">
@@ -526,7 +603,13 @@
                     <pic:cNvPicPr preferRelativeResize="0"/>
                   </pic:nvPicPr>
                   <pic:blipFill>
-                    <a:blip r:embed="rId12"/>
+                    <a:blip r:embed="rId14" cstate="print">
+                      <a:extLst>
+                        <a:ext uri="{28A0092B-C50C-407E-A947-70E740481C1C}">
+                          <a14:useLocalDpi xmlns:a14="http://schemas.microsoft.com/office/drawing/2010/main" val="0"/>
+                        </a:ext>
+                      </a:extLst>
+                    </a:blip>
                     <a:srcRect/>
                     <a:stretch>
                       <a:fillRect/>
@@ -535,7 +618,7 @@
                   <pic:spPr>
                     <a:xfrm>
                       <a:off x="0" y="0"/>
-                      <a:ext cx="3393060" cy="2109788"/>
+                      <a:ext cx="3392805" cy="2109470"/>
                     </a:xfrm>
                     <a:prstGeom prst="rect">
                       <a:avLst/>
@@ -552,16 +635,30 @@
     <w:p>
       <w:pPr>
         <w:ind w:left="720"/>
+        <w:jc w:val="center"/>
+      </w:pPr>
+      <w:r>
+        <w:t>Figure 7: open3d generated point cloud data of remote control</w:t>
+      </w:r>
+    </w:p>
+    <w:p/>
+    <w:p>
+      <w:pPr>
+        <w:ind w:left="720"/>
+      </w:pPr>
+    </w:p>
+    <w:p>
+      <w:pPr>
+        <w:jc w:val="center"/>
       </w:pPr>
       <w:r>
         <w:rPr>
           <w:noProof/>
         </w:rPr>
-        <w:lastRenderedPageBreak/>
         <w:drawing>
-          <wp:inline distT="114300" distB="114300" distL="114300" distR="114300" wp14:anchorId="3DD23FFE" wp14:editId="45EDBC1B">
-            <wp:extent cx="3957638" cy="3088733"/>
-            <wp:effectExtent l="0" t="0" r="0" b="0"/>
+          <wp:inline distT="0" distB="0" distL="0" distR="0" wp14:anchorId="3339AFD1" wp14:editId="471ABED7">
+            <wp:extent cx="2733675" cy="2162175"/>
+            <wp:effectExtent l="0" t="0" r="9525" b="9525"/>
             <wp:docPr id="3" name="image3.png" descr="A picture containing stationary&#10;&#10;Description automatically generated"/>
             <wp:cNvGraphicFramePr/>
             <a:graphic xmlns:a="http://schemas.openxmlformats.org/drawingml/2006/main">
@@ -572,7 +669,13 @@
                     <pic:cNvPicPr preferRelativeResize="0"/>
                   </pic:nvPicPr>
                   <pic:blipFill>
-                    <a:blip r:embed="rId13"/>
+                    <a:blip r:embed="rId15" cstate="print">
+                      <a:extLst>
+                        <a:ext uri="{28A0092B-C50C-407E-A947-70E740481C1C}">
+                          <a14:useLocalDpi xmlns:a14="http://schemas.microsoft.com/office/drawing/2010/main" val="0"/>
+                        </a:ext>
+                      </a:extLst>
+                    </a:blip>
                     <a:srcRect/>
                     <a:stretch>
                       <a:fillRect/>
@@ -581,7 +684,7 @@
                   <pic:spPr>
                     <a:xfrm>
                       <a:off x="0" y="0"/>
-                      <a:ext cx="3957638" cy="3088733"/>
+                      <a:ext cx="2733675" cy="2162175"/>
                     </a:xfrm>
                     <a:prstGeom prst="rect">
                       <a:avLst/>
@@ -598,10 +701,20 @@
     <w:p>
       <w:pPr>
         <w:ind w:left="720"/>
+        <w:jc w:val="center"/>
+      </w:pPr>
+      <w:r>
+        <w:t>Figure 8: open3d generated point cloud data of staple</w:t>
+      </w:r>
+    </w:p>
+    <w:p>
+      <w:pPr>
+        <w:jc w:val="center"/>
       </w:pPr>
     </w:p>
     <w:p/>
     <w:sectPr>
+      <w:headerReference w:type="default" r:id="rId16"/>
       <w:pgSz w:w="12240" w:h="15840"/>
       <w:pgMar w:top="1440" w:right="1440" w:bottom="1440" w:left="1440" w:header="720" w:footer="720" w:gutter="0"/>
       <w:pgNumType w:start="1"/>
@@ -609,6 +722,59 @@
     </w:sectPr>
   </w:body>
 </w:document>
+</file>
+
+<file path=word/header1.xml><?xml version="1.0" encoding="utf-8"?>
+<w:hdr xmlns:wpc="http://schemas.microsoft.com/office/word/2010/wordprocessingCanvas" xmlns:cx="http://schemas.microsoft.com/office/drawing/2014/chartex" xmlns:cx1="http://schemas.microsoft.com/office/drawing/2015/9/8/chartex" xmlns:cx2="http://schemas.microsoft.com/office/drawing/2015/10/21/chartex" xmlns:cx3="http://schemas.microsoft.com/office/drawing/2016/5/9/chartex" xmlns:cx4="http://schemas.microsoft.com/office/drawing/2016/5/10/chartex" xmlns:cx5="http://schemas.microsoft.com/office/drawing/2016/5/11/chartex" xmlns:cx6="http://schemas.microsoft.com/office/drawing/2016/5/12/chartex" xmlns:cx7="http://schemas.microsoft.com/office/drawing/2016/5/13/chartex" xmlns:cx8="http://schemas.microsoft.com/office/drawing/2016/5/14/chartex" xmlns:mc="http://schemas.openxmlformats.org/markup-compatibility/2006" xmlns:aink="http://schemas.microsoft.com/office/drawing/2016/ink" xmlns:am3d="http://schemas.microsoft.com/office/drawing/2017/model3d" xmlns:o="urn:schemas-microsoft-com:office:office" xmlns:r="http://schemas.openxmlformats.org/officeDocument/2006/relationships" xmlns:m="http://schemas.openxmlformats.org/officeDocument/2006/math" xmlns:v="urn:schemas-microsoft-com:vml" xmlns:wp14="http://schemas.microsoft.com/office/word/2010/wordprocessingDrawing" xmlns:wp="http://schemas.openxmlformats.org/drawingml/2006/wordprocessingDrawing" xmlns:w10="urn:schemas-microsoft-com:office:word" xmlns:w="http://schemas.openxmlformats.org/wordprocessingml/2006/main" xmlns:w14="http://schemas.microsoft.com/office/word/2010/wordml" xmlns:w15="http://schemas.microsoft.com/office/word/2012/wordml" xmlns:w16cex="http://schemas.microsoft.com/office/word/2018/wordml/cex" xmlns:w16cid="http://schemas.microsoft.com/office/word/2016/wordml/cid" xmlns:w16="http://schemas.microsoft.com/office/word/2018/wordml" xmlns:w16sdtdh="http://schemas.microsoft.com/office/word/2020/wordml/sdtdatahash" xmlns:w16se="http://schemas.microsoft.com/office/word/2015/wordml/symex" xmlns:wpg="http://schemas.microsoft.com/office/word/2010/wordprocessingGroup" xmlns:wpi="http://schemas.microsoft.com/office/word/2010/wordprocessingInk" xmlns:wne="http://schemas.microsoft.com/office/word/2006/wordml" xmlns:wps="http://schemas.microsoft.com/office/word/2010/wordprocessingShape" mc:Ignorable="w14 w15 w16se w16cid w16 w16cex w16sdtdh wp14">
+  <w:sdt>
+    <w:sdtPr>
+      <w:id w:val="-3666564"/>
+      <w:docPartObj>
+        <w:docPartGallery w:val="Page Numbers (Top of Page)"/>
+        <w:docPartUnique/>
+      </w:docPartObj>
+    </w:sdtPr>
+    <w:sdtEndPr>
+      <w:rPr>
+        <w:noProof/>
+      </w:rPr>
+    </w:sdtEndPr>
+    <w:sdtContent>
+      <w:p>
+        <w:pPr>
+          <w:pStyle w:val="Header"/>
+          <w:jc w:val="right"/>
+        </w:pPr>
+        <w:r>
+          <w:fldChar w:fldCharType="begin"/>
+        </w:r>
+        <w:r>
+          <w:instrText xml:space="preserve"> PAGE   \* MERGEFORMAT </w:instrText>
+        </w:r>
+        <w:r>
+          <w:fldChar w:fldCharType="separate"/>
+        </w:r>
+        <w:r>
+          <w:rPr>
+            <w:noProof/>
+          </w:rPr>
+          <w:t>2</w:t>
+        </w:r>
+        <w:r>
+          <w:rPr>
+            <w:noProof/>
+          </w:rPr>
+          <w:fldChar w:fldCharType="end"/>
+        </w:r>
+      </w:p>
+    </w:sdtContent>
+  </w:sdt>
+  <w:p>
+    <w:pPr>
+      <w:pStyle w:val="Header"/>
+    </w:pPr>
+  </w:p>
+</w:hdr>
 </file>
 
 <file path=word/numbering.xml><?xml version="1.0" encoding="utf-8"?>
@@ -1443,6 +1609,28 @@
       <w:shd w:val="clear" w:color="auto" w:fill="E1DFDD"/>
     </w:rPr>
   </w:style>
+  <w:style w:type="paragraph" w:styleId="Header">
+    <w:name w:val="header"/>
+    <w:basedOn w:val="Normal"/>
+    <w:link w:val="HeaderChar"/>
+    <w:uiPriority w:val="99"/>
+    <w:unhideWhenUsed/>
+    <w:rsid w:val="000D7977"/>
+    <w:pPr>
+      <w:tabs>
+        <w:tab w:val="center" w:pos="4680"/>
+        <w:tab w:val="right" w:pos="9360"/>
+      </w:tabs>
+      <w:spacing w:line="240" w:lineRule="auto"/>
+    </w:pPr>
+  </w:style>
+  <w:style w:type="character" w:customStyle="1" w:styleId="HeaderChar">
+    <w:name w:val="Header Char"/>
+    <w:basedOn w:val="DefaultParagraphFont"/>
+    <w:link w:val="Header"/>
+    <w:uiPriority w:val="99"/>
+    <w:rsid w:val="000D7977"/>
+  </w:style>
 </w:styles>
 </file>
 

</xml_diff>

<commit_message>
Removed names of team members who dropped
</commit_message>
<xml_diff>
--- a/Homework 2 ME 592.docx
+++ b/Homework 2 ME 592.docx
@@ -15,13 +15,8 @@
       <w:pPr>
         <w:ind w:left="720" w:hanging="360"/>
       </w:pPr>
-      <w:proofErr w:type="spellStart"/>
-      <w:r>
-        <w:t>Github</w:t>
-      </w:r>
-      <w:proofErr w:type="spellEnd"/>
-      <w:r>
-        <w:t xml:space="preserve"> Repo link (please use the “main” branch): </w:t>
+      <w:r>
+        <w:t xml:space="preserve">Github Repo link (please use the “main” branch): </w:t>
       </w:r>
       <w:hyperlink r:id="rId5" w:history="1">
         <w:r>
@@ -37,7 +32,7 @@
         <w:ind w:left="720" w:hanging="360"/>
       </w:pPr>
       <w:r>
-        <w:t>Team members: Michael Holm, Roselynn Conrady, Nima Alimoradi, Shervin Alaei</w:t>
+        <w:t>Team members: Michael Holm, Roselynn Conrady</w:t>
       </w:r>
     </w:p>
     <w:p>
@@ -53,31 +48,7 @@
         </w:numPr>
       </w:pPr>
       <w:r>
-        <w:t xml:space="preserve">With the provided Grasping Dataset, </w:t>
-      </w:r>
-      <w:proofErr w:type="gramStart"/>
-      <w:r>
-        <w:t>unzipped</w:t>
-      </w:r>
-      <w:proofErr w:type="gramEnd"/>
-      <w:r>
-        <w:t xml:space="preserve"> and loaded the “01” folder into the working directory of the Google </w:t>
-      </w:r>
-      <w:proofErr w:type="spellStart"/>
-      <w:r>
-        <w:t>Colab</w:t>
-      </w:r>
-      <w:proofErr w:type="spellEnd"/>
-      <w:r>
-        <w:t xml:space="preserve"> notebook. The goal was to edit the original pictures to overlay grasp rectangles. There was some confusion as to how these rectangle coordinates were defined in the text files, so the team decided to use ordered pairs of rectangles, with each ordered pair describing the top left and bottom right coordinates of the rectangles. </w:t>
-      </w:r>
-      <w:proofErr w:type="gramStart"/>
-      <w:r>
-        <w:t>So</w:t>
-      </w:r>
-      <w:proofErr w:type="gramEnd"/>
-      <w:r>
-        <w:t xml:space="preserve"> for example, in a text file for the positive rectangles, a list of (300, 350) and (200, 250) was given. With those coordinates, a positive rectangle would be created, whose top left corner is at (300,250) and bottom right corner is at (200,250). The team could not find any documentation to describe whether this is the correct interpretation or not, but if it is not the correct interpretation, it would be very easy to slightly edit our code to fix the problem.</w:t>
+        <w:t>With the provided Grasping Dataset, unzipped and loaded the “01” folder into the working directory of the Google Colab notebook. The goal was to edit the original pictures to overlay grasp rectangles. There was some confusion as to how these rectangle coordinates were defined in the text files, so the team decided to use ordered pairs of rectangles, with each ordered pair describing the top left and bottom right coordinates of the rectangles. So for example, in a text file for the positive rectangles, a list of (300, 350) and (200, 250) was given. With those coordinates, a positive rectangle would be created, whose top left corner is at (300,250) and bottom right corner is at (200,250). The team could not find any documentation to describe whether this is the correct interpretation or not, but if it is not the correct interpretation, it would be very easy to slightly edit our code to fix the problem.</w:t>
       </w:r>
     </w:p>
     <w:p/>
@@ -161,15 +132,7 @@
         </w:r>
       </w:hyperlink>
       <w:r>
-        <w:t xml:space="preserve"> from the assignment into our </w:t>
-      </w:r>
-      <w:proofErr w:type="spellStart"/>
-      <w:r>
-        <w:t>Colab</w:t>
-      </w:r>
-      <w:proofErr w:type="spellEnd"/>
-      <w:r>
-        <w:t xml:space="preserve"> notebook. The team was not sure what an RGB-D image was, so we looked it up. We found the following image:</w:t>
+        <w:t xml:space="preserve"> from the assignment into our Colab notebook. The team was not sure what an RGB-D image was, so we looked it up. We found the following image:</w:t>
       </w:r>
     </w:p>
     <w:p>
@@ -323,15 +286,7 @@
         </w:numPr>
       </w:pPr>
       <w:r>
-        <w:t xml:space="preserve">We started by converting the RGB-D images to the YUV color format. Then, we </w:t>
-      </w:r>
-      <w:proofErr w:type="gramStart"/>
-      <w:r>
-        <w:t>saving</w:t>
-      </w:r>
-      <w:proofErr w:type="gramEnd"/>
-      <w:r>
-        <w:t xml:space="preserve"> the YUV and depth images of each picture taken (Fig. 4).</w:t>
+        <w:t>We started by converting the RGB-D images to the YUV color format. Then, we saving the YUV and depth images of each picture taken (Fig. 4).</w:t>
       </w:r>
     </w:p>
     <w:p>
@@ -475,29 +430,13 @@
         </w:numPr>
       </w:pPr>
       <w:r>
-        <w:t>We imported the PCA function from the Scikit-Learn (</w:t>
-      </w:r>
-      <w:proofErr w:type="spellStart"/>
-      <w:r>
-        <w:t>sklearn</w:t>
-      </w:r>
-      <w:proofErr w:type="spellEnd"/>
-      <w:r>
-        <w:t xml:space="preserve">) Python package. We first defined the shape of the </w:t>
-      </w:r>
-      <w:proofErr w:type="gramStart"/>
-      <w:r>
-        <w:t xml:space="preserve">plot </w:t>
+        <w:t xml:space="preserve">We imported the PCA function from the Scikit-Learn (sklearn) Python package. We first defined the shape of the plot </w:t>
       </w:r>
       <w:r>
         <w:t>,</w:t>
       </w:r>
       <w:r>
-        <w:t>and</w:t>
-      </w:r>
-      <w:proofErr w:type="gramEnd"/>
-      <w:r>
-        <w:t xml:space="preserve"> plotted the depth image. Then we used singular value decomposition (SVD) on the data to reduce the dimensionality. Next, we applied PCA Whitening on the figures over the dataset. Lastly, we plotted the data (Fig. 6).</w:t>
+        <w:t>and plotted the depth image. Then we used singular value decomposition (SVD) on the data to reduce the dimensionality. Next, we applied PCA Whitening on the figures over the dataset. Lastly, we plotted the data (Fig. 6).</w:t>
       </w:r>
     </w:p>
     <w:p>
@@ -569,15 +508,7 @@
         </w:numPr>
       </w:pPr>
       <w:r>
-        <w:t xml:space="preserve">For this problem, we used open3d, an open-source python library, to convert the text files to .ply files. After doing this, we saved the .ply files locally to our computers, and again displayed them using open3d. Dr. Sarkar said it was okay to not use ROS for this problem, as we did not have time to set up a virtual Ubuntu machine, which is required for ROS. A few generated point clouds can be seen below (Fig. 7 and 8). In the second point cloud shown, </w:t>
-      </w:r>
-      <w:proofErr w:type="gramStart"/>
-      <w:r>
-        <w:t>it can be seen that the</w:t>
-      </w:r>
-      <w:proofErr w:type="gramEnd"/>
-      <w:r>
-        <w:t xml:space="preserve"> data captured is not of great quality, having many holes around the stapler scanned (Fig. 8). These holes are the reason for the odd holes in the problem 2 Depth images generated.</w:t>
+        <w:t>For this problem, we used open3d, an open-source python library, to convert the text files to .ply files. After doing this, we saved the .ply files locally to our computers, and again displayed them using open3d. Dr. Sarkar said it was okay to not use ROS for this problem, as we did not have time to set up a virtual Ubuntu machine, which is required for ROS. A few generated point clouds can be seen below (Fig. 7 and 8). In the second point cloud shown, it can be seen that the data captured is not of great quality, having many holes around the stapler scanned (Fig. 8). These holes are the reason for the odd holes in the problem 2 Depth images generated.</w:t>
       </w:r>
     </w:p>
     <w:p>

</xml_diff>